<commit_message>
added Prime Ps from Burmester
</commit_message>
<xml_diff>
--- a/Psalms/019.docx
+++ b/Psalms/019.docx
@@ -30,19 +30,21 @@
         <w:tblLook w:val="0420" w:firstRow="1" w:lastRow="0" w:firstColumn="0" w:lastColumn="0" w:noHBand="0" w:noVBand="1"/>
       </w:tblPr>
       <w:tblGrid>
-        <w:gridCol w:w="3649"/>
-        <w:gridCol w:w="3557"/>
-        <w:gridCol w:w="3633"/>
-        <w:gridCol w:w="3569"/>
-        <w:gridCol w:w="3604"/>
-        <w:gridCol w:w="3668"/>
-        <w:gridCol w:w="3668"/>
-        <w:gridCol w:w="3668"/>
+        <w:gridCol w:w="3028"/>
+        <w:gridCol w:w="2947"/>
+        <w:gridCol w:w="2193"/>
+        <w:gridCol w:w="2193"/>
+        <w:gridCol w:w="3011"/>
+        <w:gridCol w:w="2959"/>
+        <w:gridCol w:w="2993"/>
+        <w:gridCol w:w="3047"/>
+        <w:gridCol w:w="3047"/>
+        <w:gridCol w:w="3598"/>
       </w:tblGrid>
       <w:tr>
         <w:tc>
           <w:tcPr>
-            <w:tcW w:w="629" w:type="pct"/>
+            <w:tcW w:w="522" w:type="pct"/>
           </w:tcPr>
           <w:p>
             <w:r>
@@ -52,7 +54,7 @@
         </w:tc>
         <w:tc>
           <w:tcPr>
-            <w:tcW w:w="613" w:type="pct"/>
+            <w:tcW w:w="508" w:type="pct"/>
           </w:tcPr>
           <w:p>
             <w:r>
@@ -62,7 +64,34 @@
         </w:tc>
         <w:tc>
           <w:tcPr>
-            <w:tcW w:w="626" w:type="pct"/>
+            <w:tcW w:w="378" w:type="pct"/>
+          </w:tcPr>
+          <w:p>
+            <w:proofErr w:type="spellStart"/>
+            <w:r>
+              <w:t>Burmester</w:t>
+            </w:r>
+            <w:proofErr w:type="spellEnd"/>
+          </w:p>
+        </w:tc>
+        <w:tc>
+          <w:tcPr>
+            <w:tcW w:w="378" w:type="pct"/>
+          </w:tcPr>
+          <w:p>
+            <w:proofErr w:type="spellStart"/>
+            <w:r>
+              <w:t>Burmester</w:t>
+            </w:r>
+            <w:proofErr w:type="spellEnd"/>
+            <w:r>
+              <w:t>-modernized</w:t>
+            </w:r>
+          </w:p>
+        </w:tc>
+        <w:tc>
+          <w:tcPr>
+            <w:tcW w:w="519" w:type="pct"/>
           </w:tcPr>
           <w:p>
             <w:r>
@@ -72,7 +101,7 @@
         </w:tc>
         <w:tc>
           <w:tcPr>
-            <w:tcW w:w="615" w:type="pct"/>
+            <w:tcW w:w="510" w:type="pct"/>
           </w:tcPr>
           <w:p>
             <w:r>
@@ -82,7 +111,7 @@
         </w:tc>
         <w:tc>
           <w:tcPr>
-            <w:tcW w:w="621" w:type="pct"/>
+            <w:tcW w:w="516" w:type="pct"/>
           </w:tcPr>
           <w:p>
             <w:r>
@@ -92,7 +121,7 @@
         </w:tc>
         <w:tc>
           <w:tcPr>
-            <w:tcW w:w="632" w:type="pct"/>
+            <w:tcW w:w="525" w:type="pct"/>
           </w:tcPr>
           <w:p>
             <w:r>
@@ -102,7 +131,7 @@
         </w:tc>
         <w:tc>
           <w:tcPr>
-            <w:tcW w:w="632" w:type="pct"/>
+            <w:tcW w:w="525" w:type="pct"/>
           </w:tcPr>
           <w:p>
             <w:r>
@@ -112,7 +141,7 @@
         </w:tc>
         <w:tc>
           <w:tcPr>
-            <w:tcW w:w="632" w:type="pct"/>
+            <w:tcW w:w="620" w:type="pct"/>
           </w:tcPr>
           <w:p>
             <w:r>
@@ -124,7 +153,7 @@
       <w:tr>
         <w:tc>
           <w:tcPr>
-            <w:tcW w:w="629" w:type="pct"/>
+            <w:tcW w:w="522" w:type="pct"/>
           </w:tcPr>
           <w:p>
             <w:pPr>
@@ -142,7 +171,7 @@
         </w:tc>
         <w:tc>
           <w:tcPr>
-            <w:tcW w:w="613" w:type="pct"/>
+            <w:tcW w:w="508" w:type="pct"/>
           </w:tcPr>
           <w:p>
             <w:pPr>
@@ -166,13 +195,25 @@
         </w:tc>
         <w:tc>
           <w:tcPr>
-            <w:tcW w:w="626" w:type="pct"/>
+            <w:tcW w:w="378" w:type="pct"/>
           </w:tcPr>
           <w:p/>
         </w:tc>
         <w:tc>
           <w:tcPr>
-            <w:tcW w:w="615" w:type="pct"/>
+            <w:tcW w:w="378" w:type="pct"/>
+          </w:tcPr>
+          <w:p/>
+        </w:tc>
+        <w:tc>
+          <w:tcPr>
+            <w:tcW w:w="519" w:type="pct"/>
+          </w:tcPr>
+          <w:p/>
+        </w:tc>
+        <w:tc>
+          <w:tcPr>
+            <w:tcW w:w="510" w:type="pct"/>
           </w:tcPr>
           <w:p>
             <w:r>
@@ -182,7 +223,7 @@
         </w:tc>
         <w:tc>
           <w:tcPr>
-            <w:tcW w:w="621" w:type="pct"/>
+            <w:tcW w:w="516" w:type="pct"/>
           </w:tcPr>
           <w:p>
             <w:r>
@@ -192,7 +233,7 @@
         </w:tc>
         <w:tc>
           <w:tcPr>
-            <w:tcW w:w="632" w:type="pct"/>
+            <w:tcW w:w="525" w:type="pct"/>
           </w:tcPr>
           <w:p>
             <w:pPr>
@@ -205,7 +246,7 @@
         </w:tc>
         <w:tc>
           <w:tcPr>
-            <w:tcW w:w="632" w:type="pct"/>
+            <w:tcW w:w="525" w:type="pct"/>
           </w:tcPr>
           <w:p>
             <w:pPr>
@@ -236,7 +277,7 @@
         </w:tc>
         <w:tc>
           <w:tcPr>
-            <w:tcW w:w="632" w:type="pct"/>
+            <w:tcW w:w="620" w:type="pct"/>
           </w:tcPr>
           <w:p>
             <w:pPr>
@@ -276,7 +317,7 @@
       <w:tr>
         <w:tc>
           <w:tcPr>
-            <w:tcW w:w="629" w:type="pct"/>
+            <w:tcW w:w="522" w:type="pct"/>
           </w:tcPr>
           <w:p>
             <w:pPr>
@@ -303,7 +344,7 @@
         </w:tc>
         <w:tc>
           <w:tcPr>
-            <w:tcW w:w="613" w:type="pct"/>
+            <w:tcW w:w="508" w:type="pct"/>
           </w:tcPr>
           <w:p>
             <w:pPr>
@@ -335,13 +376,83 @@
             <w:pPr>
               <w:pStyle w:val="EngIndEnd"/>
             </w:pPr>
-            <w:bookmarkStart w:id="0" w:name="_GoBack"/>
-            <w:bookmarkEnd w:id="0"/>
-          </w:p>
-        </w:tc>
-        <w:tc>
-          <w:tcPr>
-            <w:tcW w:w="626" w:type="pct"/>
+          </w:p>
+        </w:tc>
+        <w:tc>
+          <w:tcPr>
+            <w:tcW w:w="378" w:type="pct"/>
+          </w:tcPr>
+          <w:p>
+            <w:pPr>
+              <w:spacing w:line="240" w:lineRule="auto"/>
+              <w:jc w:val="left"/>
+              <w:rPr>
+                <w:rFonts w:ascii="Times" w:eastAsia="Times New Roman" w:hAnsi="Times" w:cs="Times New Roman"/>
+                <w:color w:val="000000"/>
+                <w:sz w:val="27"/>
+                <w:szCs w:val="27"/>
+              </w:rPr>
+            </w:pPr>
+            <w:r>
+              <w:rPr>
+                <w:rFonts w:ascii="Times" w:eastAsia="Times New Roman" w:hAnsi="Times" w:cs="Times New Roman"/>
+                <w:color w:val="000000"/>
+                <w:sz w:val="27"/>
+                <w:szCs w:val="27"/>
+              </w:rPr>
+              <w:t xml:space="preserve">The Lord will hear thee in the day of thy </w:t>
+            </w:r>
+            <w:proofErr w:type="gramStart"/>
+            <w:r>
+              <w:rPr>
+                <w:rFonts w:ascii="Times" w:eastAsia="Times New Roman" w:hAnsi="Times" w:cs="Times New Roman"/>
+                <w:color w:val="000000"/>
+                <w:sz w:val="27"/>
+                <w:szCs w:val="27"/>
+              </w:rPr>
+              <w:t>affliction,</w:t>
+            </w:r>
+            <w:proofErr w:type="gramEnd"/>
+            <w:r>
+              <w:rPr>
+                <w:rFonts w:ascii="Times" w:eastAsia="Times New Roman" w:hAnsi="Times" w:cs="Times New Roman"/>
+                <w:color w:val="000000"/>
+                <w:sz w:val="27"/>
+                <w:szCs w:val="27"/>
+              </w:rPr>
+              <w:t xml:space="preserve"> the Name of the God of Jacob will defend thee.</w:t>
+            </w:r>
+          </w:p>
+        </w:tc>
+        <w:tc>
+          <w:tcPr>
+            <w:tcW w:w="378" w:type="pct"/>
+          </w:tcPr>
+          <w:p>
+            <w:pPr>
+              <w:spacing w:line="240" w:lineRule="auto"/>
+              <w:jc w:val="left"/>
+              <w:rPr>
+                <w:rFonts w:ascii="Times" w:eastAsia="Times New Roman" w:hAnsi="Times" w:cs="Times New Roman"/>
+                <w:color w:val="000000"/>
+                <w:sz w:val="27"/>
+                <w:szCs w:val="27"/>
+              </w:rPr>
+            </w:pPr>
+            <w:r>
+              <w:rPr>
+                <w:rFonts w:ascii="Times" w:eastAsia="Times New Roman" w:hAnsi="Times" w:cs="Times New Roman"/>
+                <w:color w:val="000000"/>
+                <w:sz w:val="27"/>
+                <w:szCs w:val="27"/>
+              </w:rPr>
+              <w:t>The Lord will hear you in the day of your affliction; the Name of the God of Jacob will defend you.</w:t>
+            </w:r>
+          </w:p>
+        </w:tc>
+        <w:tc>
+          <w:tcPr>
+            <w:tcW w:w="519" w:type="pct"/>
           </w:tcPr>
           <w:p>
             <w:pPr>
@@ -367,7 +478,7 @@
         </w:tc>
         <w:tc>
           <w:tcPr>
-            <w:tcW w:w="615" w:type="pct"/>
+            <w:tcW w:w="510" w:type="pct"/>
           </w:tcPr>
           <w:p>
             <w:r>
@@ -377,7 +488,7 @@
         </w:tc>
         <w:tc>
           <w:tcPr>
-            <w:tcW w:w="621" w:type="pct"/>
+            <w:tcW w:w="516" w:type="pct"/>
           </w:tcPr>
           <w:p>
             <w:r>
@@ -387,7 +498,7 @@
         </w:tc>
         <w:tc>
           <w:tcPr>
-            <w:tcW w:w="632" w:type="pct"/>
+            <w:tcW w:w="525" w:type="pct"/>
           </w:tcPr>
           <w:p>
             <w:pPr>
@@ -416,7 +527,7 @@
         </w:tc>
         <w:tc>
           <w:tcPr>
-            <w:tcW w:w="632" w:type="pct"/>
+            <w:tcW w:w="525" w:type="pct"/>
           </w:tcPr>
           <w:p>
             <w:pPr>
@@ -447,7 +558,7 @@
         </w:tc>
         <w:tc>
           <w:tcPr>
-            <w:tcW w:w="632" w:type="pct"/>
+            <w:tcW w:w="620" w:type="pct"/>
           </w:tcPr>
           <w:p>
             <w:pPr>
@@ -500,7 +611,7 @@
       <w:tr>
         <w:tc>
           <w:tcPr>
-            <w:tcW w:w="629" w:type="pct"/>
+            <w:tcW w:w="522" w:type="pct"/>
           </w:tcPr>
           <w:p>
             <w:pPr>
@@ -527,7 +638,7 @@
         </w:tc>
         <w:tc>
           <w:tcPr>
-            <w:tcW w:w="613" w:type="pct"/>
+            <w:tcW w:w="508" w:type="pct"/>
           </w:tcPr>
           <w:p>
             <w:pPr>
@@ -569,7 +680,78 @@
         </w:tc>
         <w:tc>
           <w:tcPr>
-            <w:tcW w:w="626" w:type="pct"/>
+            <w:tcW w:w="378" w:type="pct"/>
+          </w:tcPr>
+          <w:p>
+            <w:pPr>
+              <w:spacing w:line="240" w:lineRule="auto"/>
+              <w:jc w:val="left"/>
+              <w:rPr>
+                <w:rFonts w:ascii="Times" w:eastAsia="Times New Roman" w:hAnsi="Times" w:cs="Times New Roman"/>
+                <w:color w:val="000000"/>
+                <w:sz w:val="27"/>
+                <w:szCs w:val="27"/>
+              </w:rPr>
+            </w:pPr>
+            <w:r>
+              <w:rPr>
+                <w:rFonts w:ascii="Times" w:eastAsia="Times New Roman" w:hAnsi="Times" w:cs="Times New Roman"/>
+                <w:color w:val="000000"/>
+                <w:sz w:val="27"/>
+                <w:szCs w:val="27"/>
+              </w:rPr>
+              <w:t xml:space="preserve">He will send to thee </w:t>
+            </w:r>
+            <w:r>
+              <w:rPr>
+                <w:rFonts w:ascii="Times" w:eastAsia="Times New Roman" w:hAnsi="Times" w:cs="Times New Roman"/>
+                <w:i/>
+                <w:color w:val="000000"/>
+                <w:sz w:val="27"/>
+                <w:szCs w:val="27"/>
+              </w:rPr>
+              <w:t>help</w:t>
+            </w:r>
+            <w:r>
+              <w:rPr>
+                <w:rFonts w:ascii="Times" w:eastAsia="Times New Roman" w:hAnsi="Times" w:cs="Times New Roman"/>
+                <w:color w:val="000000"/>
+                <w:sz w:val="27"/>
+                <w:szCs w:val="27"/>
+              </w:rPr>
+              <w:t xml:space="preserve"> from the sanctuary: He will support thee out of Sion. </w:t>
+            </w:r>
+          </w:p>
+        </w:tc>
+        <w:tc>
+          <w:tcPr>
+            <w:tcW w:w="378" w:type="pct"/>
+          </w:tcPr>
+          <w:p>
+            <w:pPr>
+              <w:spacing w:line="240" w:lineRule="auto"/>
+              <w:jc w:val="left"/>
+              <w:rPr>
+                <w:rFonts w:ascii="Times" w:eastAsia="Times New Roman" w:hAnsi="Times" w:cs="Times New Roman"/>
+                <w:color w:val="000000"/>
+                <w:sz w:val="27"/>
+                <w:szCs w:val="27"/>
+              </w:rPr>
+            </w:pPr>
+            <w:r>
+              <w:rPr>
+                <w:rFonts w:ascii="Times" w:eastAsia="Times New Roman" w:hAnsi="Times" w:cs="Times New Roman"/>
+                <w:color w:val="000000"/>
+                <w:sz w:val="27"/>
+                <w:szCs w:val="27"/>
+              </w:rPr>
+              <w:t>He will send you help from the sanctuary: He will support you out of Zion.</w:t>
+            </w:r>
+          </w:p>
+        </w:tc>
+        <w:tc>
+          <w:tcPr>
+            <w:tcW w:w="519" w:type="pct"/>
           </w:tcPr>
           <w:p>
             <w:pPr>
@@ -595,7 +777,7 @@
         </w:tc>
         <w:tc>
           <w:tcPr>
-            <w:tcW w:w="615" w:type="pct"/>
+            <w:tcW w:w="510" w:type="pct"/>
           </w:tcPr>
           <w:p>
             <w:r>
@@ -605,7 +787,7 @@
         </w:tc>
         <w:tc>
           <w:tcPr>
-            <w:tcW w:w="621" w:type="pct"/>
+            <w:tcW w:w="516" w:type="pct"/>
           </w:tcPr>
           <w:p>
             <w:r>
@@ -615,7 +797,7 @@
         </w:tc>
         <w:tc>
           <w:tcPr>
-            <w:tcW w:w="632" w:type="pct"/>
+            <w:tcW w:w="525" w:type="pct"/>
           </w:tcPr>
           <w:p>
             <w:pPr>
@@ -636,7 +818,7 @@
         </w:tc>
         <w:tc>
           <w:tcPr>
-            <w:tcW w:w="632" w:type="pct"/>
+            <w:tcW w:w="525" w:type="pct"/>
           </w:tcPr>
           <w:p>
             <w:pPr>
@@ -667,7 +849,7 @@
         </w:tc>
         <w:tc>
           <w:tcPr>
-            <w:tcW w:w="632" w:type="pct"/>
+            <w:tcW w:w="620" w:type="pct"/>
           </w:tcPr>
           <w:p>
             <w:pPr>
@@ -720,7 +902,7 @@
       <w:tr>
         <w:tc>
           <w:tcPr>
-            <w:tcW w:w="629" w:type="pct"/>
+            <w:tcW w:w="522" w:type="pct"/>
           </w:tcPr>
           <w:p>
             <w:pPr>
@@ -753,7 +935,7 @@
         </w:tc>
         <w:tc>
           <w:tcPr>
-            <w:tcW w:w="613" w:type="pct"/>
+            <w:tcW w:w="508" w:type="pct"/>
           </w:tcPr>
           <w:p>
             <w:pPr>
@@ -792,7 +974,79 @@
         </w:tc>
         <w:tc>
           <w:tcPr>
-            <w:tcW w:w="626" w:type="pct"/>
+            <w:tcW w:w="378" w:type="pct"/>
+          </w:tcPr>
+          <w:p>
+            <w:pPr>
+              <w:spacing w:line="240" w:lineRule="auto"/>
+              <w:jc w:val="left"/>
+              <w:rPr>
+                <w:rFonts w:ascii="Times" w:eastAsia="Times New Roman" w:hAnsi="Times" w:cs="Times New Roman"/>
+                <w:color w:val="000000"/>
+                <w:sz w:val="27"/>
+                <w:szCs w:val="27"/>
+              </w:rPr>
+            </w:pPr>
+            <w:r>
+              <w:rPr>
+                <w:rFonts w:ascii="Times" w:eastAsia="Times New Roman" w:hAnsi="Times" w:cs="Times New Roman"/>
+                <w:color w:val="000000"/>
+                <w:sz w:val="27"/>
+                <w:szCs w:val="27"/>
+              </w:rPr>
+              <w:t xml:space="preserve">He will be mindful of all the sacrifices, and thy </w:t>
+            </w:r>
+            <w:proofErr w:type="gramStart"/>
+            <w:r>
+              <w:rPr>
+                <w:rFonts w:ascii="Times" w:eastAsia="Times New Roman" w:hAnsi="Times" w:cs="Times New Roman"/>
+                <w:color w:val="000000"/>
+                <w:sz w:val="27"/>
+                <w:szCs w:val="27"/>
+              </w:rPr>
+              <w:t>burnt-offerings</w:t>
+            </w:r>
+            <w:proofErr w:type="gramEnd"/>
+            <w:r>
+              <w:rPr>
+                <w:rFonts w:ascii="Times" w:eastAsia="Times New Roman" w:hAnsi="Times" w:cs="Times New Roman"/>
+                <w:color w:val="000000"/>
+                <w:sz w:val="27"/>
+                <w:szCs w:val="27"/>
+              </w:rPr>
+              <w:t xml:space="preserve"> are fat to Him.</w:t>
+            </w:r>
+          </w:p>
+        </w:tc>
+        <w:tc>
+          <w:tcPr>
+            <w:tcW w:w="378" w:type="pct"/>
+          </w:tcPr>
+          <w:p>
+            <w:pPr>
+              <w:spacing w:line="240" w:lineRule="auto"/>
+              <w:jc w:val="left"/>
+              <w:rPr>
+                <w:rFonts w:ascii="Times" w:eastAsia="Times New Roman" w:hAnsi="Times" w:cs="Times New Roman"/>
+                <w:color w:val="000000"/>
+                <w:sz w:val="27"/>
+                <w:szCs w:val="27"/>
+              </w:rPr>
+            </w:pPr>
+            <w:r>
+              <w:rPr>
+                <w:rFonts w:ascii="Times" w:eastAsia="Times New Roman" w:hAnsi="Times" w:cs="Times New Roman"/>
+                <w:color w:val="000000"/>
+                <w:sz w:val="27"/>
+                <w:szCs w:val="27"/>
+              </w:rPr>
+              <w:t>He will remember all [your] sacrifices, and your burnt offerings are fat to Him.</w:t>
+            </w:r>
+          </w:p>
+        </w:tc>
+        <w:tc>
+          <w:tcPr>
+            <w:tcW w:w="519" w:type="pct"/>
           </w:tcPr>
           <w:p>
             <w:pPr>
@@ -811,14 +1065,34 @@
                 <w:sz w:val="27"/>
                 <w:szCs w:val="27"/>
               </w:rPr>
-              <w:t>May He remember all your sacrifices and may your burnt offerings be fattened before Him.</w:t>
+              <w:t xml:space="preserve">May He remember all your sacrifices and </w:t>
+            </w:r>
+            <w:proofErr w:type="gramStart"/>
+            <w:r>
+              <w:rPr>
+                <w:rFonts w:ascii="Times" w:eastAsia="Times New Roman" w:hAnsi="Times" w:cs="Times New Roman"/>
+                <w:color w:val="000000"/>
+                <w:sz w:val="27"/>
+                <w:szCs w:val="27"/>
+              </w:rPr>
+              <w:t>may your burnt offerings be fattened</w:t>
+            </w:r>
+            <w:proofErr w:type="gramEnd"/>
+            <w:r>
+              <w:rPr>
+                <w:rFonts w:ascii="Times" w:eastAsia="Times New Roman" w:hAnsi="Times" w:cs="Times New Roman"/>
+                <w:color w:val="000000"/>
+                <w:sz w:val="27"/>
+                <w:szCs w:val="27"/>
+              </w:rPr>
+              <w:t xml:space="preserve"> before Him.</w:t>
             </w:r>
           </w:p>
           <w:p/>
         </w:tc>
         <w:tc>
           <w:tcPr>
-            <w:tcW w:w="615" w:type="pct"/>
+            <w:tcW w:w="510" w:type="pct"/>
           </w:tcPr>
           <w:p>
             <w:r>
@@ -828,7 +1102,7 @@
         </w:tc>
         <w:tc>
           <w:tcPr>
-            <w:tcW w:w="621" w:type="pct"/>
+            <w:tcW w:w="516" w:type="pct"/>
           </w:tcPr>
           <w:p>
             <w:r>
@@ -838,7 +1112,7 @@
         </w:tc>
         <w:tc>
           <w:tcPr>
-            <w:tcW w:w="632" w:type="pct"/>
+            <w:tcW w:w="525" w:type="pct"/>
           </w:tcPr>
           <w:p>
             <w:pPr>
@@ -865,7 +1139,7 @@
         </w:tc>
         <w:tc>
           <w:tcPr>
-            <w:tcW w:w="632" w:type="pct"/>
+            <w:tcW w:w="525" w:type="pct"/>
           </w:tcPr>
           <w:p>
             <w:pPr>
@@ -896,7 +1170,7 @@
         </w:tc>
         <w:tc>
           <w:tcPr>
-            <w:tcW w:w="632" w:type="pct"/>
+            <w:tcW w:w="620" w:type="pct"/>
           </w:tcPr>
           <w:p>
             <w:pPr>
@@ -972,13 +1246,14 @@
       <w:tr>
         <w:tc>
           <w:tcPr>
-            <w:tcW w:w="629" w:type="pct"/>
+            <w:tcW w:w="522" w:type="pct"/>
           </w:tcPr>
           <w:p>
             <w:pPr>
               <w:pStyle w:val="EnglishHangNoCoptic"/>
             </w:pPr>
             <w:r>
+              <w:lastRenderedPageBreak/>
               <w:t>5 May the Lord grant you your heart’s desire</w:t>
             </w:r>
           </w:p>
@@ -999,14 +1274,13 @@
         </w:tc>
         <w:tc>
           <w:tcPr>
-            <w:tcW w:w="613" w:type="pct"/>
+            <w:tcW w:w="508" w:type="pct"/>
           </w:tcPr>
           <w:p>
             <w:pPr>
               <w:pStyle w:val="EnglishHangNoCoptic"/>
             </w:pPr>
             <w:r>
-              <w:lastRenderedPageBreak/>
               <w:t>5 May the Lord grant you your heart’s desire</w:t>
             </w:r>
           </w:p>
@@ -1033,7 +1307,78 @@
         </w:tc>
         <w:tc>
           <w:tcPr>
-            <w:tcW w:w="626" w:type="pct"/>
+            <w:tcW w:w="378" w:type="pct"/>
+          </w:tcPr>
+          <w:p>
+            <w:pPr>
+              <w:spacing w:line="240" w:lineRule="auto"/>
+              <w:jc w:val="left"/>
+              <w:rPr>
+                <w:rFonts w:ascii="Times" w:eastAsia="Times New Roman" w:hAnsi="Times" w:cs="Times New Roman"/>
+                <w:color w:val="000000"/>
+                <w:sz w:val="27"/>
+                <w:szCs w:val="27"/>
+              </w:rPr>
+            </w:pPr>
+            <w:r>
+              <w:rPr>
+                <w:rFonts w:ascii="Times" w:eastAsia="Times New Roman" w:hAnsi="Times" w:cs="Times New Roman"/>
+                <w:color w:val="000000"/>
+                <w:sz w:val="27"/>
+                <w:szCs w:val="27"/>
+              </w:rPr>
+              <w:t xml:space="preserve">The Lord will give to thee </w:t>
+            </w:r>
+            <w:r>
+              <w:rPr>
+                <w:rFonts w:ascii="Times" w:eastAsia="Times New Roman" w:hAnsi="Times" w:cs="Times New Roman"/>
+                <w:i/>
+                <w:color w:val="000000"/>
+                <w:sz w:val="27"/>
+                <w:szCs w:val="27"/>
+              </w:rPr>
+              <w:t>according</w:t>
+            </w:r>
+            <w:r>
+              <w:rPr>
+                <w:rFonts w:ascii="Times" w:eastAsia="Times New Roman" w:hAnsi="Times" w:cs="Times New Roman"/>
+                <w:color w:val="000000"/>
+                <w:sz w:val="27"/>
+                <w:szCs w:val="27"/>
+              </w:rPr>
+              <w:t xml:space="preserve"> to thy heart, and He will fulfil for thee all thy counsel.</w:t>
+            </w:r>
+          </w:p>
+        </w:tc>
+        <w:tc>
+          <w:tcPr>
+            <w:tcW w:w="378" w:type="pct"/>
+          </w:tcPr>
+          <w:p>
+            <w:pPr>
+              <w:spacing w:line="240" w:lineRule="auto"/>
+              <w:jc w:val="left"/>
+              <w:rPr>
+                <w:rFonts w:ascii="Times" w:eastAsia="Times New Roman" w:hAnsi="Times" w:cs="Times New Roman"/>
+                <w:color w:val="000000"/>
+                <w:sz w:val="27"/>
+                <w:szCs w:val="27"/>
+              </w:rPr>
+            </w:pPr>
+            <w:r>
+              <w:rPr>
+                <w:rFonts w:ascii="Times" w:eastAsia="Times New Roman" w:hAnsi="Times" w:cs="Times New Roman"/>
+                <w:color w:val="000000"/>
+                <w:sz w:val="27"/>
+                <w:szCs w:val="27"/>
+              </w:rPr>
+              <w:t>The Lord will give to you according to your heart, and He will fulfil for you all your counsel.</w:t>
+            </w:r>
+          </w:p>
+        </w:tc>
+        <w:tc>
+          <w:tcPr>
+            <w:tcW w:w="519" w:type="pct"/>
           </w:tcPr>
           <w:p>
             <w:pPr>
@@ -1052,7 +1397,6 @@
                 <w:sz w:val="27"/>
                 <w:szCs w:val="27"/>
               </w:rPr>
-              <w:lastRenderedPageBreak/>
               <w:t>May the Lord give you according to your heart, and fulfil all your counsel. </w:t>
             </w:r>
           </w:p>
@@ -1060,7 +1404,7 @@
         </w:tc>
         <w:tc>
           <w:tcPr>
-            <w:tcW w:w="615" w:type="pct"/>
+            <w:tcW w:w="510" w:type="pct"/>
           </w:tcPr>
           <w:p>
             <w:r>
@@ -1070,7 +1414,7 @@
         </w:tc>
         <w:tc>
           <w:tcPr>
-            <w:tcW w:w="621" w:type="pct"/>
+            <w:tcW w:w="516" w:type="pct"/>
           </w:tcPr>
           <w:p>
             <w:r>
@@ -1080,7 +1424,7 @@
         </w:tc>
         <w:tc>
           <w:tcPr>
-            <w:tcW w:w="632" w:type="pct"/>
+            <w:tcW w:w="525" w:type="pct"/>
           </w:tcPr>
           <w:p>
             <w:pPr>
@@ -1095,14 +1439,13 @@
               <w:pStyle w:val="EngIndEnd"/>
             </w:pPr>
             <w:r>
-              <w:lastRenderedPageBreak/>
               <w:t>and your every plan may he fulfill.</w:t>
             </w:r>
           </w:p>
         </w:tc>
         <w:tc>
           <w:tcPr>
-            <w:tcW w:w="632" w:type="pct"/>
+            <w:tcW w:w="525" w:type="pct"/>
           </w:tcPr>
           <w:p>
             <w:pPr>
@@ -1122,7 +1465,6 @@
                 <w:szCs w:val="24"/>
                 <w:shd w:val="clear" w:color="auto" w:fill="FFFFFF"/>
               </w:rPr>
-              <w:lastRenderedPageBreak/>
               <w:t>Grant thee according to thy heart, and fulfill all thy desire.</w:t>
             </w:r>
           </w:p>
@@ -1134,7 +1476,7 @@
         </w:tc>
         <w:tc>
           <w:tcPr>
-            <w:tcW w:w="632" w:type="pct"/>
+            <w:tcW w:w="620" w:type="pct"/>
           </w:tcPr>
           <w:p>
             <w:pPr>
@@ -1187,14 +1529,13 @@
       <w:tr>
         <w:tc>
           <w:tcPr>
-            <w:tcW w:w="629" w:type="pct"/>
+            <w:tcW w:w="522" w:type="pct"/>
           </w:tcPr>
           <w:p>
             <w:pPr>
               <w:pStyle w:val="EnglishHangNoCoptic"/>
             </w:pPr>
             <w:r>
-              <w:lastRenderedPageBreak/>
               <w:t xml:space="preserve">6 We will rejoice in </w:t>
             </w:r>
             <w:r>
@@ -1230,7 +1571,7 @@
         </w:tc>
         <w:tc>
           <w:tcPr>
-            <w:tcW w:w="613" w:type="pct"/>
+            <w:tcW w:w="508" w:type="pct"/>
           </w:tcPr>
           <w:p>
             <w:pPr>
@@ -1279,7 +1620,99 @@
         </w:tc>
         <w:tc>
           <w:tcPr>
-            <w:tcW w:w="626" w:type="pct"/>
+            <w:tcW w:w="378" w:type="pct"/>
+          </w:tcPr>
+          <w:p>
+            <w:pPr>
+              <w:spacing w:line="240" w:lineRule="auto"/>
+              <w:jc w:val="left"/>
+              <w:rPr>
+                <w:rFonts w:ascii="Times" w:eastAsia="Times New Roman" w:hAnsi="Times" w:cs="Times New Roman"/>
+                <w:color w:val="000000"/>
+                <w:sz w:val="27"/>
+                <w:szCs w:val="27"/>
+              </w:rPr>
+            </w:pPr>
+            <w:r>
+              <w:rPr>
+                <w:rFonts w:ascii="Times" w:eastAsia="Times New Roman" w:hAnsi="Times" w:cs="Times New Roman"/>
+                <w:color w:val="000000"/>
+                <w:sz w:val="27"/>
+                <w:szCs w:val="27"/>
+              </w:rPr>
+              <w:t xml:space="preserve">We shall confess to Thee, Lord, in Thy salvation, and we </w:t>
+            </w:r>
+            <w:proofErr w:type="gramStart"/>
+            <w:r>
+              <w:rPr>
+                <w:rFonts w:ascii="Times" w:eastAsia="Times New Roman" w:hAnsi="Times" w:cs="Times New Roman"/>
+                <w:color w:val="000000"/>
+                <w:sz w:val="27"/>
+                <w:szCs w:val="27"/>
+              </w:rPr>
+              <w:t>shall be magnified</w:t>
+            </w:r>
+            <w:proofErr w:type="gramEnd"/>
+            <w:r>
+              <w:rPr>
+                <w:rFonts w:ascii="Times" w:eastAsia="Times New Roman" w:hAnsi="Times" w:cs="Times New Roman"/>
+                <w:color w:val="000000"/>
+                <w:sz w:val="27"/>
+                <w:szCs w:val="27"/>
+              </w:rPr>
+              <w:t xml:space="preserve"> in the Name of our God.</w:t>
+            </w:r>
+          </w:p>
+        </w:tc>
+        <w:tc>
+          <w:tcPr>
+            <w:tcW w:w="378" w:type="pct"/>
+          </w:tcPr>
+          <w:p>
+            <w:pPr>
+              <w:spacing w:line="240" w:lineRule="auto"/>
+              <w:jc w:val="left"/>
+              <w:rPr>
+                <w:rFonts w:ascii="Times" w:eastAsia="Times New Roman" w:hAnsi="Times" w:cs="Times New Roman"/>
+                <w:color w:val="000000"/>
+                <w:sz w:val="27"/>
+                <w:szCs w:val="27"/>
+              </w:rPr>
+            </w:pPr>
+            <w:r>
+              <w:rPr>
+                <w:rFonts w:ascii="Times" w:eastAsia="Times New Roman" w:hAnsi="Times" w:cs="Times New Roman"/>
+                <w:color w:val="000000"/>
+                <w:sz w:val="27"/>
+                <w:szCs w:val="27"/>
+              </w:rPr>
+              <w:t xml:space="preserve">We will confess to Thee, Lord, in Your salvation, and we </w:t>
+            </w:r>
+            <w:proofErr w:type="gramStart"/>
+            <w:r>
+              <w:rPr>
+                <w:rFonts w:ascii="Times" w:eastAsia="Times New Roman" w:hAnsi="Times" w:cs="Times New Roman"/>
+                <w:color w:val="000000"/>
+                <w:sz w:val="27"/>
+                <w:szCs w:val="27"/>
+              </w:rPr>
+              <w:t>will be magnified</w:t>
+            </w:r>
+            <w:proofErr w:type="gramEnd"/>
+            <w:r>
+              <w:rPr>
+                <w:rFonts w:ascii="Times" w:eastAsia="Times New Roman" w:hAnsi="Times" w:cs="Times New Roman"/>
+                <w:color w:val="000000"/>
+                <w:sz w:val="27"/>
+                <w:szCs w:val="27"/>
+              </w:rPr>
+              <w:t xml:space="preserve"> in the Name of our God.</w:t>
+            </w:r>
+          </w:p>
+        </w:tc>
+        <w:tc>
+          <w:tcPr>
+            <w:tcW w:w="519" w:type="pct"/>
           </w:tcPr>
           <w:p>
             <w:pPr>
@@ -1298,7 +1731,7 @@
                 <w:sz w:val="27"/>
                 <w:szCs w:val="27"/>
               </w:rPr>
-              <w:t xml:space="preserve">We will confess to Thee, O Lord in Thy salvation, and in the Name of our God we shall grow: </w:t>
+              <w:t xml:space="preserve">We will confess to Thee, O Lord in Thy salvation, and in the Name of our </w:t>
             </w:r>
             <w:proofErr w:type="gramStart"/>
             <w:r>
@@ -1308,7 +1741,7 @@
                 <w:sz w:val="27"/>
                 <w:szCs w:val="27"/>
               </w:rPr>
-              <w:t>the</w:t>
+              <w:t>God</w:t>
             </w:r>
             <w:proofErr w:type="gramEnd"/>
             <w:r>
@@ -1318,14 +1751,14 @@
                 <w:sz w:val="27"/>
                 <w:szCs w:val="27"/>
               </w:rPr>
-              <w:t xml:space="preserve"> Lord will fulfil all your petitions.  </w:t>
+              <w:t xml:space="preserve"> we shall grow: the Lord will fulfil all your petitions.  </w:t>
             </w:r>
           </w:p>
           <w:p/>
         </w:tc>
         <w:tc>
           <w:tcPr>
-            <w:tcW w:w="615" w:type="pct"/>
+            <w:tcW w:w="510" w:type="pct"/>
           </w:tcPr>
           <w:p>
             <w:r>
@@ -1335,7 +1768,7 @@
         </w:tc>
         <w:tc>
           <w:tcPr>
-            <w:tcW w:w="621" w:type="pct"/>
+            <w:tcW w:w="516" w:type="pct"/>
           </w:tcPr>
           <w:p>
             <w:pPr>
@@ -1350,7 +1783,7 @@
         </w:tc>
         <w:tc>
           <w:tcPr>
-            <w:tcW w:w="632" w:type="pct"/>
+            <w:tcW w:w="525" w:type="pct"/>
           </w:tcPr>
           <w:p>
             <w:pPr>
@@ -1379,7 +1812,7 @@
         </w:tc>
         <w:tc>
           <w:tcPr>
-            <w:tcW w:w="632" w:type="pct"/>
+            <w:tcW w:w="525" w:type="pct"/>
           </w:tcPr>
           <w:p>
             <w:pPr>
@@ -1399,7 +1832,7 @@
                 <w:szCs w:val="24"/>
                 <w:shd w:val="clear" w:color="auto" w:fill="FFFFFF"/>
               </w:rPr>
-              <w:t xml:space="preserve">We will exult in thy salvation, and in the name of our God shall we be magnified: </w:t>
+              <w:t xml:space="preserve">We will exult in thy salvation, and in the name of our God </w:t>
             </w:r>
             <w:proofErr w:type="gramStart"/>
             <w:r>
@@ -1410,7 +1843,7 @@
                 <w:szCs w:val="24"/>
                 <w:shd w:val="clear" w:color="auto" w:fill="FFFFFF"/>
               </w:rPr>
-              <w:t>the</w:t>
+              <w:t>shall we be magnified</w:t>
             </w:r>
             <w:proofErr w:type="gramEnd"/>
             <w:r>
@@ -1421,7 +1854,7 @@
                 <w:szCs w:val="24"/>
                 <w:shd w:val="clear" w:color="auto" w:fill="FFFFFF"/>
               </w:rPr>
-              <w:t xml:space="preserve"> Lord fulfil all thy petitions.</w:t>
+              <w:t>: the Lord fulfil all thy petitions.</w:t>
             </w:r>
           </w:p>
           <w:p>
@@ -1432,7 +1865,7 @@
         </w:tc>
         <w:tc>
           <w:tcPr>
-            <w:tcW w:w="632" w:type="pct"/>
+            <w:tcW w:w="620" w:type="pct"/>
           </w:tcPr>
           <w:p>
             <w:pPr>
@@ -1485,7 +1918,7 @@
       <w:tr>
         <w:tc>
           <w:tcPr>
-            <w:tcW w:w="629" w:type="pct"/>
+            <w:tcW w:w="522" w:type="pct"/>
           </w:tcPr>
           <w:p>
             <w:pPr>
@@ -1527,7 +1960,7 @@
         </w:tc>
         <w:tc>
           <w:tcPr>
-            <w:tcW w:w="613" w:type="pct"/>
+            <w:tcW w:w="508" w:type="pct"/>
           </w:tcPr>
           <w:p>
             <w:pPr>
@@ -1569,7 +2002,93 @@
         </w:tc>
         <w:tc>
           <w:tcPr>
-            <w:tcW w:w="626" w:type="pct"/>
+            <w:tcW w:w="378" w:type="pct"/>
+          </w:tcPr>
+          <w:p>
+            <w:pPr>
+              <w:spacing w:line="240" w:lineRule="auto"/>
+              <w:jc w:val="left"/>
+            </w:pPr>
+            <w:r>
+              <w:rPr>
+                <w:rFonts w:ascii="Times" w:eastAsia="Times New Roman" w:hAnsi="Times" w:cs="Times New Roman"/>
+                <w:color w:val="000000"/>
+                <w:sz w:val="27"/>
+                <w:szCs w:val="27"/>
+              </w:rPr>
+              <w:t xml:space="preserve">The Lord will fulfil all thy </w:t>
+            </w:r>
+            <w:r>
+              <w:rPr>
+                <w:rFonts w:ascii="Times" w:eastAsia="Times New Roman" w:hAnsi="Times" w:cs="Times New Roman"/>
+                <w:i/>
+                <w:color w:val="000000"/>
+                <w:sz w:val="27"/>
+                <w:szCs w:val="27"/>
+              </w:rPr>
+              <w:t>petitions.</w:t>
+            </w:r>
+            <w:r>
+              <w:rPr>
+                <w:rFonts w:ascii="Times" w:eastAsia="Times New Roman" w:hAnsi="Times" w:cs="Times New Roman"/>
+                <w:color w:val="000000"/>
+                <w:sz w:val="27"/>
+                <w:szCs w:val="27"/>
+              </w:rPr>
+              <w:t xml:space="preserve"> Now I know that the Lord hath saved His </w:t>
+            </w:r>
+            <w:r>
+              <w:rPr>
+                <w:rFonts w:ascii="Times" w:eastAsia="Times New Roman" w:hAnsi="Times" w:cs="Times New Roman"/>
+                <w:i/>
+                <w:color w:val="000000"/>
+                <w:sz w:val="27"/>
+                <w:szCs w:val="27"/>
+              </w:rPr>
+              <w:t xml:space="preserve">anointed: </w:t>
+            </w:r>
+            <w:r>
+              <w:t xml:space="preserve">He will hear him from His holy heaven: the salvation of His right hand is </w:t>
+            </w:r>
+            <w:proofErr w:type="spellStart"/>
+            <w:r>
+              <w:t>prowesses</w:t>
+            </w:r>
+            <w:proofErr w:type="spellEnd"/>
+            <w:r>
+              <w:t>.</w:t>
+            </w:r>
+          </w:p>
+        </w:tc>
+        <w:tc>
+          <w:tcPr>
+            <w:tcW w:w="378" w:type="pct"/>
+          </w:tcPr>
+          <w:p>
+            <w:pPr>
+              <w:spacing w:line="240" w:lineRule="auto"/>
+              <w:jc w:val="left"/>
+              <w:rPr>
+                <w:rFonts w:ascii="Times" w:eastAsia="Times New Roman" w:hAnsi="Times" w:cs="Times New Roman"/>
+                <w:color w:val="000000"/>
+                <w:sz w:val="27"/>
+                <w:szCs w:val="27"/>
+              </w:rPr>
+            </w:pPr>
+            <w:r>
+              <w:rPr>
+                <w:rFonts w:ascii="Times" w:eastAsia="Times New Roman" w:hAnsi="Times" w:cs="Times New Roman"/>
+                <w:color w:val="000000"/>
+                <w:sz w:val="27"/>
+                <w:szCs w:val="27"/>
+              </w:rPr>
+              <w:t>The Lord will fulfil all your petitions. Now I know that the Lord has saved His Anointed; He will hear from His holy heaven; the salvation of His right hand is [strong].</w:t>
+            </w:r>
+          </w:p>
+        </w:tc>
+        <w:tc>
+          <w:tcPr>
+            <w:tcW w:w="519" w:type="pct"/>
           </w:tcPr>
           <w:p>
             <w:pPr>
@@ -1595,7 +2114,7 @@
         </w:tc>
         <w:tc>
           <w:tcPr>
-            <w:tcW w:w="615" w:type="pct"/>
+            <w:tcW w:w="510" w:type="pct"/>
           </w:tcPr>
           <w:p>
             <w:r>
@@ -1605,7 +2124,7 @@
         </w:tc>
         <w:tc>
           <w:tcPr>
-            <w:tcW w:w="621" w:type="pct"/>
+            <w:tcW w:w="516" w:type="pct"/>
           </w:tcPr>
           <w:p>
             <w:r>
@@ -1621,7 +2140,7 @@
         </w:tc>
         <w:tc>
           <w:tcPr>
-            <w:tcW w:w="632" w:type="pct"/>
+            <w:tcW w:w="525" w:type="pct"/>
           </w:tcPr>
           <w:p>
             <w:pPr>
@@ -1650,7 +2169,7 @@
         </w:tc>
         <w:tc>
           <w:tcPr>
-            <w:tcW w:w="632" w:type="pct"/>
+            <w:tcW w:w="525" w:type="pct"/>
           </w:tcPr>
           <w:p>
             <w:pPr>
@@ -1681,7 +2200,7 @@
         </w:tc>
         <w:tc>
           <w:tcPr>
-            <w:tcW w:w="632" w:type="pct"/>
+            <w:tcW w:w="620" w:type="pct"/>
           </w:tcPr>
           <w:p>
             <w:pPr>
@@ -1757,7 +2276,7 @@
       <w:tr>
         <w:tc>
           <w:tcPr>
-            <w:tcW w:w="629" w:type="pct"/>
+            <w:tcW w:w="522" w:type="pct"/>
           </w:tcPr>
           <w:p>
             <w:pPr>
@@ -1773,7 +2292,11 @@
             </w:pPr>
             <w:r>
               <w:tab/>
-              <w:t>but we will triumph in the name of the Lord our God.</w:t>
+              <w:t xml:space="preserve">but we will triumph in the name of the Lord our </w:t>
+            </w:r>
+            <w:r>
+              <w:lastRenderedPageBreak/>
+              <w:t>God.</w:t>
             </w:r>
           </w:p>
           <w:p>
@@ -1802,13 +2325,14 @@
         </w:tc>
         <w:tc>
           <w:tcPr>
-            <w:tcW w:w="613" w:type="pct"/>
+            <w:tcW w:w="508" w:type="pct"/>
           </w:tcPr>
           <w:p>
             <w:pPr>
               <w:pStyle w:val="EnglishHangNoCoptic"/>
             </w:pPr>
             <w:r>
+              <w:lastRenderedPageBreak/>
               <w:t>8 Some trust in chariots and some in horse</w:t>
             </w:r>
             <w:r>
@@ -1827,7 +2351,11 @@
               <w:t>be magnified in the N</w:t>
             </w:r>
             <w:r>
-              <w:t>ame of the Lord our God.</w:t>
+              <w:t xml:space="preserve">ame of the Lord </w:t>
+            </w:r>
+            <w:r>
+              <w:lastRenderedPageBreak/>
+              <w:t>our God.</w:t>
             </w:r>
           </w:p>
           <w:p>
@@ -1838,7 +2366,150 @@
         </w:tc>
         <w:tc>
           <w:tcPr>
-            <w:tcW w:w="626" w:type="pct"/>
+            <w:tcW w:w="378" w:type="pct"/>
+          </w:tcPr>
+          <w:p>
+            <w:pPr>
+              <w:spacing w:line="240" w:lineRule="auto"/>
+              <w:jc w:val="left"/>
+              <w:rPr>
+                <w:rFonts w:ascii="Times" w:eastAsia="Times New Roman" w:hAnsi="Times" w:cs="Times New Roman"/>
+                <w:color w:val="000000"/>
+                <w:sz w:val="27"/>
+                <w:szCs w:val="27"/>
+              </w:rPr>
+            </w:pPr>
+            <w:r>
+              <w:rPr>
+                <w:rFonts w:ascii="Times" w:eastAsia="Times New Roman" w:hAnsi="Times" w:cs="Times New Roman"/>
+                <w:color w:val="000000"/>
+                <w:sz w:val="27"/>
+                <w:szCs w:val="27"/>
+              </w:rPr>
+              <w:lastRenderedPageBreak/>
+              <w:t xml:space="preserve">These (trust) in </w:t>
+            </w:r>
+            <w:r>
+              <w:rPr>
+                <w:rFonts w:ascii="Times" w:eastAsia="Times New Roman" w:hAnsi="Times" w:cs="Times New Roman"/>
+                <w:i/>
+                <w:color w:val="000000"/>
+                <w:sz w:val="27"/>
+                <w:szCs w:val="27"/>
+              </w:rPr>
+              <w:t>chariots</w:t>
+            </w:r>
+            <w:r>
+              <w:rPr>
+                <w:rFonts w:ascii="Times" w:eastAsia="Times New Roman" w:hAnsi="Times" w:cs="Times New Roman"/>
+                <w:color w:val="000000"/>
+                <w:sz w:val="27"/>
+                <w:szCs w:val="27"/>
+              </w:rPr>
+              <w:t xml:space="preserve"> and these in horses, </w:t>
+            </w:r>
+            <w:r>
+              <w:rPr>
+                <w:rFonts w:ascii="Times" w:eastAsia="Times New Roman" w:hAnsi="Times" w:cs="Times New Roman"/>
+                <w:i/>
+                <w:color w:val="000000"/>
+                <w:sz w:val="27"/>
+                <w:szCs w:val="27"/>
+              </w:rPr>
+              <w:t>but</w:t>
+            </w:r>
+            <w:r>
+              <w:rPr>
+                <w:rFonts w:ascii="Times" w:eastAsia="Times New Roman" w:hAnsi="Times" w:cs="Times New Roman"/>
+                <w:color w:val="000000"/>
+                <w:sz w:val="27"/>
+                <w:szCs w:val="27"/>
+              </w:rPr>
+              <w:t xml:space="preserve"> we </w:t>
+            </w:r>
+            <w:proofErr w:type="gramStart"/>
+            <w:r>
+              <w:rPr>
+                <w:rFonts w:ascii="Times" w:eastAsia="Times New Roman" w:hAnsi="Times" w:cs="Times New Roman"/>
+                <w:color w:val="000000"/>
+                <w:sz w:val="27"/>
+                <w:szCs w:val="27"/>
+              </w:rPr>
+              <w:lastRenderedPageBreak/>
+              <w:t>shall be magnified</w:t>
+            </w:r>
+            <w:proofErr w:type="gramEnd"/>
+            <w:r>
+              <w:rPr>
+                <w:rFonts w:ascii="Times" w:eastAsia="Times New Roman" w:hAnsi="Times" w:cs="Times New Roman"/>
+                <w:color w:val="000000"/>
+                <w:sz w:val="27"/>
+                <w:szCs w:val="27"/>
+              </w:rPr>
+              <w:t xml:space="preserve"> in the Name of the Lord our God.</w:t>
+            </w:r>
+          </w:p>
+        </w:tc>
+        <w:tc>
+          <w:tcPr>
+            <w:tcW w:w="378" w:type="pct"/>
+          </w:tcPr>
+          <w:p>
+            <w:pPr>
+              <w:spacing w:line="240" w:lineRule="auto"/>
+              <w:jc w:val="left"/>
+              <w:rPr>
+                <w:rFonts w:ascii="Times" w:eastAsia="Times New Roman" w:hAnsi="Times" w:cs="Times New Roman"/>
+                <w:color w:val="000000"/>
+                <w:sz w:val="27"/>
+                <w:szCs w:val="27"/>
+              </w:rPr>
+            </w:pPr>
+            <w:r>
+              <w:rPr>
+                <w:rFonts w:ascii="Times" w:eastAsia="Times New Roman" w:hAnsi="Times" w:cs="Times New Roman"/>
+                <w:color w:val="000000"/>
+                <w:sz w:val="27"/>
+                <w:szCs w:val="27"/>
+              </w:rPr>
+              <w:lastRenderedPageBreak/>
+              <w:t>[</w:t>
+            </w:r>
+            <w:proofErr w:type="gramStart"/>
+            <w:r>
+              <w:rPr>
+                <w:rFonts w:ascii="Times" w:eastAsia="Times New Roman" w:hAnsi="Times" w:cs="Times New Roman"/>
+                <w:color w:val="000000"/>
+                <w:sz w:val="27"/>
+                <w:szCs w:val="27"/>
+              </w:rPr>
+              <w:t>some</w:t>
+            </w:r>
+            <w:proofErr w:type="gramEnd"/>
+            <w:r>
+              <w:rPr>
+                <w:rFonts w:ascii="Times" w:eastAsia="Times New Roman" w:hAnsi="Times" w:cs="Times New Roman"/>
+                <w:color w:val="000000"/>
+                <w:sz w:val="27"/>
+                <w:szCs w:val="27"/>
+              </w:rPr>
+              <w:t xml:space="preserve">] trust in chariots and [some] in horses, </w:t>
+            </w:r>
+            <w:r>
+              <w:rPr>
+                <w:rFonts w:ascii="Times" w:eastAsia="Times New Roman" w:hAnsi="Times" w:cs="Times New Roman"/>
+                <w:color w:val="000000"/>
+                <w:sz w:val="27"/>
+                <w:szCs w:val="27"/>
+              </w:rPr>
+              <w:lastRenderedPageBreak/>
+              <w:t>but we will be magnified in the Name of the Lord our God.</w:t>
+            </w:r>
+          </w:p>
+        </w:tc>
+        <w:tc>
+          <w:tcPr>
+            <w:tcW w:w="519" w:type="pct"/>
           </w:tcPr>
           <w:p>
             <w:pPr>
@@ -1857,18 +2528,34 @@
                 <w:sz w:val="27"/>
                 <w:szCs w:val="27"/>
               </w:rPr>
-              <w:t>Some (trust) in chariots, and some in horses: but we shall grow in the Name of the Lord our God.  They have stumbled and have fallen: but we are risen, and stand upright.  </w:t>
+              <w:lastRenderedPageBreak/>
+              <w:t xml:space="preserve">Some (trust) in chariots, and some in horses: but we shall grow in the </w:t>
+            </w:r>
+            <w:r>
+              <w:rPr>
+                <w:rFonts w:ascii="Times" w:eastAsia="Times New Roman" w:hAnsi="Times" w:cs="Times New Roman"/>
+                <w:color w:val="000000"/>
+                <w:sz w:val="27"/>
+                <w:szCs w:val="27"/>
+              </w:rPr>
+              <w:lastRenderedPageBreak/>
+              <w:t>Name of the Lord our God.  They have stumbled and have fallen: but we are risen, and stand upright.  </w:t>
             </w:r>
           </w:p>
           <w:p/>
         </w:tc>
         <w:tc>
           <w:tcPr>
-            <w:tcW w:w="615" w:type="pct"/>
-          </w:tcPr>
-          <w:p>
-            <w:r>
-              <w:t>Some trust in chariots, and some in horses, but we will call upon the Name of the Lord our God.</w:t>
+            <w:tcW w:w="510" w:type="pct"/>
+          </w:tcPr>
+          <w:p>
+            <w:r>
+              <w:lastRenderedPageBreak/>
+              <w:t xml:space="preserve">Some trust in chariots, and some in horses, but we will call upon the Name of the </w:t>
+            </w:r>
+            <w:r>
+              <w:lastRenderedPageBreak/>
+              <w:t>Lord our God.</w:t>
             </w:r>
           </w:p>
           <w:p>
@@ -1879,11 +2566,16 @@
         </w:tc>
         <w:tc>
           <w:tcPr>
-            <w:tcW w:w="621" w:type="pct"/>
-          </w:tcPr>
-          <w:p>
-            <w:r>
-              <w:t>Some put their trust in chariots, and some in horses, but we will call upon the Name of the Lord our God.</w:t>
+            <w:tcW w:w="516" w:type="pct"/>
+          </w:tcPr>
+          <w:p>
+            <w:r>
+              <w:lastRenderedPageBreak/>
+              <w:t xml:space="preserve">Some put their trust in chariots, and some in horses, but we will call upon the Name of the </w:t>
+            </w:r>
+            <w:r>
+              <w:lastRenderedPageBreak/>
+              <w:t>Lord our God.</w:t>
             </w:r>
           </w:p>
           <w:p/>
@@ -1895,13 +2587,14 @@
         </w:tc>
         <w:tc>
           <w:tcPr>
-            <w:tcW w:w="632" w:type="pct"/>
+            <w:tcW w:w="525" w:type="pct"/>
           </w:tcPr>
           <w:p>
             <w:pPr>
               <w:pStyle w:val="EngIndEnd"/>
             </w:pPr>
             <w:r>
+              <w:lastRenderedPageBreak/>
               <w:t>These glory in chariots, and those in horses,</w:t>
             </w:r>
           </w:p>
@@ -1910,6 +2603,7 @@
               <w:pStyle w:val="EngIndEnd"/>
             </w:pPr>
             <w:r>
+              <w:lastRenderedPageBreak/>
               <w:t>but we will glory in the name of the Lord, our God.</w:t>
             </w:r>
           </w:p>
@@ -1928,14 +2622,13 @@
               <w:ind w:firstLine="0"/>
             </w:pPr>
             <w:r>
-              <w:lastRenderedPageBreak/>
               <w:t>but we rose and were set upright.</w:t>
             </w:r>
           </w:p>
         </w:tc>
         <w:tc>
           <w:tcPr>
-            <w:tcW w:w="632" w:type="pct"/>
+            <w:tcW w:w="525" w:type="pct"/>
           </w:tcPr>
           <w:p>
             <w:pPr>
@@ -1978,7 +2671,18 @@
                 <w:szCs w:val="24"/>
                 <w:shd w:val="clear" w:color="auto" w:fill="FFFFFF"/>
               </w:rPr>
-              <w:t> in chariots, and some in horses: but we will glory in the name of the Lord our God.</w:t>
+              <w:t xml:space="preserve"> in chariots, and some in horses: but we will glory in the name </w:t>
+            </w:r>
+            <w:r>
+              <w:rPr>
+                <w:rFonts w:ascii="Tahoma" w:eastAsia="Times New Roman" w:hAnsi="Tahoma" w:cs="Tahoma"/>
+                <w:color w:val="2E1308"/>
+                <w:sz w:val="24"/>
+                <w:szCs w:val="24"/>
+                <w:shd w:val="clear" w:color="auto" w:fill="FFFFFF"/>
+              </w:rPr>
+              <w:lastRenderedPageBreak/>
+              <w:t>of the Lord our God.</w:t>
             </w:r>
           </w:p>
           <w:p>
@@ -2010,28 +2714,29 @@
         </w:tc>
         <w:tc>
           <w:tcPr>
-            <w:tcW w:w="632" w:type="pct"/>
-          </w:tcPr>
-          <w:p>
-            <w:pPr>
-              <w:spacing w:line="240" w:lineRule="auto"/>
-              <w:jc w:val="left"/>
-              <w:rPr>
-                <w:rFonts w:ascii="Tahoma" w:eastAsia="Times New Roman" w:hAnsi="Tahoma" w:cs="Tahoma"/>
-                <w:color w:val="2E1308"/>
-                <w:sz w:val="24"/>
-                <w:szCs w:val="24"/>
-                <w:shd w:val="clear" w:color="auto" w:fill="FFFFFF"/>
-              </w:rPr>
-            </w:pPr>
-            <w:r>
-              <w:rPr>
-                <w:rFonts w:ascii="Tahoma" w:eastAsia="Times New Roman" w:hAnsi="Tahoma" w:cs="Tahoma"/>
-                <w:color w:val="2E1308"/>
-                <w:sz w:val="24"/>
-                <w:szCs w:val="24"/>
-                <w:shd w:val="clear" w:color="auto" w:fill="FFFFFF"/>
-              </w:rPr>
+            <w:tcW w:w="620" w:type="pct"/>
+          </w:tcPr>
+          <w:p>
+            <w:pPr>
+              <w:spacing w:line="240" w:lineRule="auto"/>
+              <w:jc w:val="left"/>
+              <w:rPr>
+                <w:rFonts w:ascii="Tahoma" w:eastAsia="Times New Roman" w:hAnsi="Tahoma" w:cs="Tahoma"/>
+                <w:color w:val="2E1308"/>
+                <w:sz w:val="24"/>
+                <w:szCs w:val="24"/>
+                <w:shd w:val="clear" w:color="auto" w:fill="FFFFFF"/>
+              </w:rPr>
+            </w:pPr>
+            <w:r>
+              <w:rPr>
+                <w:rFonts w:ascii="Tahoma" w:eastAsia="Times New Roman" w:hAnsi="Tahoma" w:cs="Tahoma"/>
+                <w:color w:val="2E1308"/>
+                <w:sz w:val="24"/>
+                <w:szCs w:val="24"/>
+                <w:shd w:val="clear" w:color="auto" w:fill="FFFFFF"/>
+              </w:rPr>
+              <w:lastRenderedPageBreak/>
               <w:t>Some glory in chariots, some in horses,</w:t>
             </w:r>
           </w:p>
@@ -2055,7 +2760,18 @@
                 <w:szCs w:val="24"/>
                 <w:shd w:val="clear" w:color="auto" w:fill="FFFFFF"/>
               </w:rPr>
-              <w:t>But in the name of the Lord our God we shall be magnified.</w:t>
+              <w:t xml:space="preserve">But in the name of the Lord our </w:t>
+            </w:r>
+            <w:r>
+              <w:rPr>
+                <w:rFonts w:ascii="Tahoma" w:eastAsia="Times New Roman" w:hAnsi="Tahoma" w:cs="Tahoma"/>
+                <w:color w:val="2E1308"/>
+                <w:sz w:val="24"/>
+                <w:szCs w:val="24"/>
+                <w:shd w:val="clear" w:color="auto" w:fill="FFFFFF"/>
+              </w:rPr>
+              <w:lastRenderedPageBreak/>
+              <w:t>God we shall be magnified.</w:t>
             </w:r>
           </w:p>
           <w:p>
@@ -2122,7 +2838,7 @@
       <w:tr>
         <w:tc>
           <w:tcPr>
-            <w:tcW w:w="629" w:type="pct"/>
+            <w:tcW w:w="522" w:type="pct"/>
           </w:tcPr>
           <w:p>
             <w:pPr>
@@ -2132,7 +2848,7 @@
         </w:tc>
         <w:tc>
           <w:tcPr>
-            <w:tcW w:w="613" w:type="pct"/>
+            <w:tcW w:w="508" w:type="pct"/>
           </w:tcPr>
           <w:p>
             <w:pPr>
@@ -2168,36 +2884,107 @@
         </w:tc>
         <w:tc>
           <w:tcPr>
-            <w:tcW w:w="626" w:type="pct"/>
-          </w:tcPr>
-          <w:p>
-            <w:pPr>
-              <w:spacing w:line="240" w:lineRule="auto"/>
-              <w:jc w:val="left"/>
-              <w:rPr>
-                <w:rFonts w:ascii="Times" w:eastAsia="Times New Roman" w:hAnsi="Times" w:cs="Times New Roman"/>
-                <w:color w:val="000000"/>
-                <w:sz w:val="27"/>
-                <w:szCs w:val="27"/>
-              </w:rPr>
-            </w:pPr>
-          </w:p>
-        </w:tc>
-        <w:tc>
-          <w:tcPr>
-            <w:tcW w:w="615" w:type="pct"/>
+            <w:tcW w:w="378" w:type="pct"/>
+          </w:tcPr>
+          <w:p>
+            <w:pPr>
+              <w:spacing w:line="240" w:lineRule="auto"/>
+              <w:jc w:val="left"/>
+              <w:rPr>
+                <w:rFonts w:ascii="Times" w:eastAsia="Times New Roman" w:hAnsi="Times" w:cs="Times New Roman"/>
+                <w:color w:val="000000"/>
+                <w:sz w:val="27"/>
+                <w:szCs w:val="27"/>
+              </w:rPr>
+            </w:pPr>
+            <w:r>
+              <w:rPr>
+                <w:rFonts w:ascii="Times" w:eastAsia="Times New Roman" w:hAnsi="Times" w:cs="Times New Roman"/>
+                <w:color w:val="000000"/>
+                <w:sz w:val="27"/>
+                <w:szCs w:val="27"/>
+              </w:rPr>
+              <w:t xml:space="preserve">They are fettered and they are fallen, </w:t>
+            </w:r>
+            <w:r>
+              <w:rPr>
+                <w:rFonts w:ascii="Times" w:eastAsia="Times New Roman" w:hAnsi="Times" w:cs="Times New Roman"/>
+                <w:i/>
+                <w:color w:val="000000"/>
+                <w:sz w:val="27"/>
+                <w:szCs w:val="27"/>
+              </w:rPr>
+              <w:t>but</w:t>
+            </w:r>
+            <w:r>
+              <w:rPr>
+                <w:rFonts w:ascii="Times" w:eastAsia="Times New Roman" w:hAnsi="Times" w:cs="Times New Roman"/>
+                <w:color w:val="000000"/>
+                <w:sz w:val="27"/>
+                <w:szCs w:val="27"/>
+              </w:rPr>
+              <w:t xml:space="preserve"> we are risen and we have stood up.</w:t>
+            </w:r>
+          </w:p>
+        </w:tc>
+        <w:tc>
+          <w:tcPr>
+            <w:tcW w:w="378" w:type="pct"/>
+          </w:tcPr>
+          <w:p>
+            <w:pPr>
+              <w:spacing w:line="240" w:lineRule="auto"/>
+              <w:jc w:val="left"/>
+              <w:rPr>
+                <w:rFonts w:ascii="Times" w:eastAsia="Times New Roman" w:hAnsi="Times" w:cs="Times New Roman"/>
+                <w:color w:val="000000"/>
+                <w:sz w:val="27"/>
+                <w:szCs w:val="27"/>
+              </w:rPr>
+            </w:pPr>
+            <w:r>
+              <w:rPr>
+                <w:rFonts w:ascii="Times" w:eastAsia="Times New Roman" w:hAnsi="Times" w:cs="Times New Roman"/>
+                <w:color w:val="000000"/>
+                <w:sz w:val="27"/>
+                <w:szCs w:val="27"/>
+              </w:rPr>
+              <w:t>They are fettered and they are fallen, but we are risen and we have stood up.</w:t>
+            </w:r>
+          </w:p>
+        </w:tc>
+        <w:tc>
+          <w:tcPr>
+            <w:tcW w:w="519" w:type="pct"/>
+          </w:tcPr>
+          <w:p>
+            <w:pPr>
+              <w:spacing w:line="240" w:lineRule="auto"/>
+              <w:jc w:val="left"/>
+              <w:rPr>
+                <w:rFonts w:ascii="Times" w:eastAsia="Times New Roman" w:hAnsi="Times" w:cs="Times New Roman"/>
+                <w:color w:val="000000"/>
+                <w:sz w:val="27"/>
+                <w:szCs w:val="27"/>
+              </w:rPr>
+            </w:pPr>
+          </w:p>
+        </w:tc>
+        <w:tc>
+          <w:tcPr>
+            <w:tcW w:w="510" w:type="pct"/>
           </w:tcPr>
           <w:p/>
         </w:tc>
         <w:tc>
           <w:tcPr>
-            <w:tcW w:w="621" w:type="pct"/>
+            <w:tcW w:w="516" w:type="pct"/>
           </w:tcPr>
           <w:p/>
         </w:tc>
         <w:tc>
           <w:tcPr>
-            <w:tcW w:w="632" w:type="pct"/>
+            <w:tcW w:w="525" w:type="pct"/>
           </w:tcPr>
           <w:p>
             <w:pPr>
@@ -2207,25 +2994,25 @@
         </w:tc>
         <w:tc>
           <w:tcPr>
-            <w:tcW w:w="632" w:type="pct"/>
-          </w:tcPr>
-          <w:p>
-            <w:pPr>
-              <w:spacing w:line="240" w:lineRule="auto"/>
-              <w:jc w:val="left"/>
-              <w:rPr>
-                <w:rFonts w:ascii="Tahoma" w:eastAsia="Times New Roman" w:hAnsi="Tahoma" w:cs="Tahoma"/>
-                <w:color w:val="2E1308"/>
-                <w:sz w:val="24"/>
-                <w:szCs w:val="24"/>
-                <w:shd w:val="clear" w:color="auto" w:fill="FFFFFF"/>
-              </w:rPr>
-            </w:pPr>
-          </w:p>
-        </w:tc>
-        <w:tc>
-          <w:tcPr>
-            <w:tcW w:w="632" w:type="pct"/>
+            <w:tcW w:w="525" w:type="pct"/>
+          </w:tcPr>
+          <w:p>
+            <w:pPr>
+              <w:spacing w:line="240" w:lineRule="auto"/>
+              <w:jc w:val="left"/>
+              <w:rPr>
+                <w:rFonts w:ascii="Tahoma" w:eastAsia="Times New Roman" w:hAnsi="Tahoma" w:cs="Tahoma"/>
+                <w:color w:val="2E1308"/>
+                <w:sz w:val="24"/>
+                <w:szCs w:val="24"/>
+                <w:shd w:val="clear" w:color="auto" w:fill="FFFFFF"/>
+              </w:rPr>
+            </w:pPr>
+          </w:p>
+        </w:tc>
+        <w:tc>
+          <w:tcPr>
+            <w:tcW w:w="620" w:type="pct"/>
           </w:tcPr>
           <w:p>
             <w:pPr>
@@ -2245,7 +3032,7 @@
       <w:tr>
         <w:tc>
           <w:tcPr>
-            <w:tcW w:w="629" w:type="pct"/>
+            <w:tcW w:w="522" w:type="pct"/>
           </w:tcPr>
           <w:p>
             <w:pPr>
@@ -2278,7 +3065,7 @@
         </w:tc>
         <w:tc>
           <w:tcPr>
-            <w:tcW w:w="613" w:type="pct"/>
+            <w:tcW w:w="508" w:type="pct"/>
           </w:tcPr>
           <w:p>
             <w:pPr>
@@ -2320,7 +3107,71 @@
         </w:tc>
         <w:tc>
           <w:tcPr>
-            <w:tcW w:w="626" w:type="pct"/>
+            <w:tcW w:w="378" w:type="pct"/>
+          </w:tcPr>
+          <w:p>
+            <w:pPr>
+              <w:spacing w:line="240" w:lineRule="auto"/>
+              <w:jc w:val="left"/>
+              <w:rPr>
+                <w:rFonts w:ascii="Times" w:eastAsia="Times New Roman" w:hAnsi="Times" w:cs="Times New Roman"/>
+                <w:color w:val="000000"/>
+                <w:sz w:val="27"/>
+                <w:szCs w:val="27"/>
+              </w:rPr>
+            </w:pPr>
+            <w:r>
+              <w:rPr>
+                <w:rFonts w:ascii="Times" w:eastAsia="Times New Roman" w:hAnsi="Times" w:cs="Times New Roman"/>
+                <w:color w:val="000000"/>
+                <w:sz w:val="27"/>
+                <w:szCs w:val="27"/>
+              </w:rPr>
+              <w:t>Lord, save Thy king, and hear us in the day in which we cry unto Thee.</w:t>
+            </w:r>
+          </w:p>
+        </w:tc>
+        <w:tc>
+          <w:tcPr>
+            <w:tcW w:w="378" w:type="pct"/>
+          </w:tcPr>
+          <w:p>
+            <w:pPr>
+              <w:spacing w:line="240" w:lineRule="auto"/>
+              <w:jc w:val="left"/>
+              <w:rPr>
+                <w:rFonts w:ascii="Times" w:eastAsia="Times New Roman" w:hAnsi="Times" w:cs="Times New Roman"/>
+                <w:color w:val="000000"/>
+                <w:sz w:val="27"/>
+                <w:szCs w:val="27"/>
+              </w:rPr>
+            </w:pPr>
+            <w:r>
+              <w:rPr>
+                <w:rFonts w:ascii="Times" w:eastAsia="Times New Roman" w:hAnsi="Times" w:cs="Times New Roman"/>
+                <w:color w:val="000000"/>
+                <w:sz w:val="27"/>
+                <w:szCs w:val="27"/>
+              </w:rPr>
+              <w:t xml:space="preserve">Lord, save Your king, and hear us in the day when we cry to You. </w:t>
+            </w:r>
+            <w:r>
+              <w:rPr>
+                <w:rFonts w:ascii="Times" w:eastAsia="Times New Roman" w:hAnsi="Times" w:cs="Times New Roman"/>
+                <w:i/>
+                <w:color w:val="000000"/>
+                <w:sz w:val="27"/>
+                <w:szCs w:val="27"/>
+              </w:rPr>
+              <w:t>Alleluia.</w:t>
+            </w:r>
+            <w:bookmarkStart w:id="0" w:name="_GoBack"/>
+            <w:bookmarkEnd w:id="0"/>
+          </w:p>
+        </w:tc>
+        <w:tc>
+          <w:tcPr>
+            <w:tcW w:w="519" w:type="pct"/>
           </w:tcPr>
           <w:p>
             <w:pPr>
@@ -2357,7 +3208,7 @@
         </w:tc>
         <w:tc>
           <w:tcPr>
-            <w:tcW w:w="615" w:type="pct"/>
+            <w:tcW w:w="510" w:type="pct"/>
           </w:tcPr>
           <w:p>
             <w:r>
@@ -2367,7 +3218,7 @@
         </w:tc>
         <w:tc>
           <w:tcPr>
-            <w:tcW w:w="621" w:type="pct"/>
+            <w:tcW w:w="516" w:type="pct"/>
           </w:tcPr>
           <w:p>
             <w:r>
@@ -2377,7 +3228,7 @@
         </w:tc>
         <w:tc>
           <w:tcPr>
-            <w:tcW w:w="632" w:type="pct"/>
+            <w:tcW w:w="525" w:type="pct"/>
           </w:tcPr>
           <w:p>
             <w:pPr>
@@ -2398,7 +3249,7 @@
         </w:tc>
         <w:tc>
           <w:tcPr>
-            <w:tcW w:w="632" w:type="pct"/>
+            <w:tcW w:w="525" w:type="pct"/>
           </w:tcPr>
           <w:p>
             <w:pPr>
@@ -2429,7 +3280,7 @@
         </w:tc>
         <w:tc>
           <w:tcPr>
-            <w:tcW w:w="632" w:type="pct"/>
+            <w:tcW w:w="620" w:type="pct"/>
           </w:tcPr>
           <w:p>
             <w:pPr>
@@ -3090,7 +3941,6 @@
   <w:style w:type="character" w:default="1" w:styleId="DefaultParagraphFont">
     <w:name w:val="Default Paragraph Font"/>
     <w:uiPriority w:val="1"/>
-    <w:semiHidden/>
     <w:unhideWhenUsed/>
   </w:style>
   <w:style w:type="table" w:default="1" w:styleId="TableNormal">
@@ -4007,7 +4857,7 @@
 </file>
 
 <file path=customXml/itemProps1.xml><?xml version="1.0" encoding="utf-8"?>
-<ds:datastoreItem xmlns:ds="http://schemas.openxmlformats.org/officeDocument/2006/customXml" ds:itemID="{84EC314B-FCB9-4FCD-9639-45E70EC5B035}">
+<ds:datastoreItem xmlns:ds="http://schemas.openxmlformats.org/officeDocument/2006/customXml" ds:itemID="{202C031A-FB09-4511-95CE-5EA8DF459138}">
   <ds:schemaRefs>
     <ds:schemaRef ds:uri="http://schemas.openxmlformats.org/officeDocument/2006/bibliography"/>
   </ds:schemaRefs>

</xml_diff>